<commit_message>
editamiento del entregable de proyecto
</commit_message>
<xml_diff>
--- a/ProyectoMaterias/Proyecto/entregable.docx
+++ b/ProyectoMaterias/Proyecto/entregable.docx
@@ -1623,7 +1623,7 @@
           </mc:Choice>
           <mc:Fallback>
             <w:pict>
-              <v:line w14:anchorId="69255B8B" id="Conector recto 5" o:spid="_x0000_s1026" style="position:absolute;flip:y;z-index:251661312;visibility:visible;mso-wrap-style:square;mso-wrap-distance-left:9pt;mso-wrap-distance-top:0;mso-wrap-distance-right:9pt;mso-wrap-distance-bottom:0;mso-position-horizontal:absolute;mso-position-horizontal-relative:margin;mso-position-vertical:absolute;mso-position-vertical-relative:text" from="247.85pt,3.05pt" to="375.35pt,3.8pt" o:gfxdata="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" strokecolor="#5b9bd5 [3204]" strokeweight=".5pt">
+              <v:line w14:anchorId="313B5D75" id="Conector recto 5" o:spid="_x0000_s1026" style="position:absolute;flip:y;z-index:251661312;visibility:visible;mso-wrap-style:square;mso-wrap-distance-left:9pt;mso-wrap-distance-top:0;mso-wrap-distance-right:9pt;mso-wrap-distance-bottom:0;mso-position-horizontal:absolute;mso-position-horizontal-relative:margin;mso-position-vertical:absolute;mso-position-vertical-relative:text" from="247.85pt,3.05pt" to="375.35pt,3.8pt" o:gfxdata="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" strokecolor="#5b9bd5 [3204]" strokeweight=".5pt">
                 <v:stroke joinstyle="miter"/>
                 <w10:wrap anchorx="margin"/>
               </v:line>
@@ -1688,7 +1688,7 @@
           </mc:Choice>
           <mc:Fallback>
             <w:pict>
-              <v:line w14:anchorId="51F39332" id="Conector recto 3" o:spid="_x0000_s1026" style="position:absolute;flip:y;z-index:251659264;visibility:visible;mso-wrap-style:square;mso-wrap-distance-left:9pt;mso-wrap-distance-top:0;mso-wrap-distance-right:9pt;mso-wrap-distance-bottom:0;mso-position-horizontal:absolute;mso-position-horizontal-relative:text;mso-position-vertical:absolute;mso-position-vertical-relative:text" from="74.7pt,3.55pt" to="202.2pt,4.3pt" o:gfxdata="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" strokecolor="#5b9bd5 [3204]" strokeweight=".5pt">
+              <v:line w14:anchorId="3E070A77" id="Conector recto 3" o:spid="_x0000_s1026" style="position:absolute;flip:y;z-index:251659264;visibility:visible;mso-wrap-style:square;mso-wrap-distance-left:9pt;mso-wrap-distance-top:0;mso-wrap-distance-right:9pt;mso-wrap-distance-bottom:0;mso-position-horizontal:absolute;mso-position-horizontal-relative:text;mso-position-vertical:absolute;mso-position-vertical-relative:text" from="74.7pt,3.55pt" to="202.2pt,4.3pt" o:gfxdata="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" strokecolor="#5b9bd5 [3204]" strokeweight=".5pt">
                 <v:stroke joinstyle="miter"/>
               </v:line>
             </w:pict>
@@ -1871,7 +1871,7 @@
           </mc:Choice>
           <mc:Fallback>
             <w:pict>
-              <v:line w14:anchorId="558F069C" id="Conector recto 7" o:spid="_x0000_s1026" style="position:absolute;flip:y;z-index:251665408;visibility:visible;mso-wrap-style:square;mso-wrap-distance-left:9pt;mso-wrap-distance-top:0;mso-wrap-distance-right:9pt;mso-wrap-distance-bottom:0;mso-position-horizontal:absolute;mso-position-horizontal-relative:margin;mso-position-vertical:absolute;mso-position-vertical-relative:text" from="256.95pt,2.75pt" to="384.45pt,3.5pt" o:gfxdata="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" strokecolor="#5b9bd5 [3204]" strokeweight=".5pt">
+              <v:line w14:anchorId="683BACF3" id="Conector recto 7" o:spid="_x0000_s1026" style="position:absolute;flip:y;z-index:251665408;visibility:visible;mso-wrap-style:square;mso-wrap-distance-left:9pt;mso-wrap-distance-top:0;mso-wrap-distance-right:9pt;mso-wrap-distance-bottom:0;mso-position-horizontal:absolute;mso-position-horizontal-relative:margin;mso-position-vertical:absolute;mso-position-vertical-relative:text" from="256.95pt,2.75pt" to="384.45pt,3.5pt" o:gfxdata="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" strokecolor="#5b9bd5 [3204]" strokeweight=".5pt">
                 <v:stroke joinstyle="miter"/>
                 <w10:wrap anchorx="margin"/>
               </v:line>
@@ -1936,7 +1936,7 @@
           </mc:Choice>
           <mc:Fallback>
             <w:pict>
-              <v:line w14:anchorId="583834F9" id="Conector recto 6" o:spid="_x0000_s1026" style="position:absolute;flip:y;z-index:251663360;visibility:visible;mso-wrap-style:square;mso-wrap-distance-left:9pt;mso-wrap-distance-top:0;mso-wrap-distance-right:9pt;mso-wrap-distance-bottom:0;mso-position-horizontal:absolute;mso-position-horizontal-relative:margin;mso-position-vertical:absolute;mso-position-vertical-relative:text" from="66.75pt,3.75pt" to="194.25pt,4.5pt" o:gfxdata="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" strokecolor="#5b9bd5 [3204]" strokeweight=".5pt">
+              <v:line w14:anchorId="2DAC8146" id="Conector recto 6" o:spid="_x0000_s1026" style="position:absolute;flip:y;z-index:251663360;visibility:visible;mso-wrap-style:square;mso-wrap-distance-left:9pt;mso-wrap-distance-top:0;mso-wrap-distance-right:9pt;mso-wrap-distance-bottom:0;mso-position-horizontal:absolute;mso-position-horizontal-relative:margin;mso-position-vertical:absolute;mso-position-vertical-relative:text" from="66.75pt,3.75pt" to="194.25pt,4.5pt" o:gfxdata="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" strokecolor="#5b9bd5 [3204]" strokeweight=".5pt">
                 <v:stroke joinstyle="miter"/>
                 <w10:wrap anchorx="margin"/>
               </v:line>
@@ -1991,66 +1991,630 @@
         </w:rPr>
         <w:t>5.322.698-8</w:t>
       </w:r>
-      <w:bookmarkStart w:id="4" w:name="_GoBack"/>
+    </w:p>
+    <w:p>
+      <w:pPr>
+        <w:rPr>
+          <w:rStyle w:val="normaltextrun"/>
+          <w:rFonts w:ascii="Calibri" w:hAnsi="Calibri" w:cs="Calibri"/>
+          <w:sz w:val="22"/>
+          <w:lang w:val="es-ES"/>
+        </w:rPr>
+      </w:pPr>
+    </w:p>
+    <w:p>
+      <w:pPr>
+        <w:rPr>
+          <w:rStyle w:val="normaltextrun"/>
+          <w:rFonts w:ascii="Calibri" w:hAnsi="Calibri" w:cs="Calibri"/>
+          <w:sz w:val="22"/>
+          <w:lang w:val="es-ES"/>
+        </w:rPr>
+      </w:pPr>
+    </w:p>
+    <w:p>
+      <w:pPr>
+        <w:rPr>
+          <w:rStyle w:val="normaltextrun"/>
+          <w:rFonts w:ascii="Calibri" w:hAnsi="Calibri" w:cs="Calibri"/>
+          <w:sz w:val="22"/>
+          <w:lang w:val="es-ES"/>
+        </w:rPr>
+      </w:pPr>
+    </w:p>
+    <w:p/>
+    <w:p>
+      <w:pPr>
+        <w:pStyle w:val="Ttulo2"/>
+      </w:pPr>
+      <w:bookmarkStart w:id="4" w:name="_Toc520472275"/>
+      <w:r>
+        <w:t>Estructura y funcionamiento</w:t>
+      </w:r>
       <w:bookmarkEnd w:id="4"/>
     </w:p>
     <w:p>
       <w:pPr>
-        <w:rPr>
-          <w:rStyle w:val="normaltextrun"/>
-          <w:rFonts w:ascii="Calibri" w:hAnsi="Calibri" w:cs="Calibri"/>
-          <w:sz w:val="22"/>
-          <w:lang w:val="es-ES"/>
-        </w:rPr>
-      </w:pPr>
-    </w:p>
-    <w:p>
-      <w:pPr>
-        <w:rPr>
-          <w:rStyle w:val="normaltextrun"/>
-          <w:rFonts w:ascii="Calibri" w:hAnsi="Calibri" w:cs="Calibri"/>
-          <w:sz w:val="22"/>
-          <w:lang w:val="es-ES"/>
-        </w:rPr>
-      </w:pPr>
-    </w:p>
-    <w:p>
-      <w:pPr>
-        <w:rPr>
-          <w:rStyle w:val="normaltextrun"/>
-          <w:rFonts w:ascii="Calibri" w:hAnsi="Calibri" w:cs="Calibri"/>
-          <w:sz w:val="22"/>
-          <w:lang w:val="es-ES"/>
-        </w:rPr>
-      </w:pPr>
+        <w:pStyle w:val="Subttulo"/>
+      </w:pPr>
+      <w:r>
+        <w:t>WBS de tares para la realización de proyecto:</w:t>
+      </w:r>
+    </w:p>
+    <w:p>
+      <w:r>
+        <w:rPr>
+          <w:noProof/>
+          <w:lang w:eastAsia="es-UY"/>
+        </w:rPr>
+        <w:drawing>
+          <wp:inline distT="0" distB="0" distL="0" distR="0">
+            <wp:extent cx="5400040" cy="2136140"/>
+            <wp:effectExtent l="0" t="0" r="0" b="0"/>
+            <wp:docPr id="8" name="Imagen 8"/>
+            <wp:cNvGraphicFramePr>
+              <a:graphicFrameLocks xmlns:a="http://schemas.openxmlformats.org/drawingml/2006/main" noChangeAspect="1"/>
+            </wp:cNvGraphicFramePr>
+            <a:graphic xmlns:a="http://schemas.openxmlformats.org/drawingml/2006/main">
+              <a:graphicData uri="http://schemas.openxmlformats.org/drawingml/2006/picture">
+                <pic:pic xmlns:pic="http://schemas.openxmlformats.org/drawingml/2006/picture">
+                  <pic:nvPicPr>
+                    <pic:cNvPr id="8" name="WBS-BlindsTech.png"/>
+                    <pic:cNvPicPr/>
+                  </pic:nvPicPr>
+                  <pic:blipFill>
+                    <a:blip r:embed="rId10" cstate="print">
+                      <a:extLst>
+                        <a:ext uri="{28A0092B-C50C-407E-A947-70E740481C1C}">
+                          <a14:useLocalDpi xmlns:a14="http://schemas.microsoft.com/office/drawing/2010/main" val="0"/>
+                        </a:ext>
+                      </a:extLst>
+                    </a:blip>
+                    <a:stretch>
+                      <a:fillRect/>
+                    </a:stretch>
+                  </pic:blipFill>
+                  <pic:spPr>
+                    <a:xfrm>
+                      <a:off x="0" y="0"/>
+                      <a:ext cx="5400040" cy="2136140"/>
+                    </a:xfrm>
+                    <a:prstGeom prst="rect">
+                      <a:avLst/>
+                    </a:prstGeom>
+                  </pic:spPr>
+                </pic:pic>
+              </a:graphicData>
+            </a:graphic>
+          </wp:inline>
+        </w:drawing>
+      </w:r>
+    </w:p>
+    <w:p>
+      <w:r>
+        <w:t>En esta imagen se destaca todas las tareas que se realizaran, tomando en cuenta la división por materia.</w:t>
+      </w:r>
     </w:p>
     <w:p/>
     <w:p>
       <w:pPr>
+        <w:pStyle w:val="Subttulo"/>
+      </w:pPr>
+    </w:p>
+    <w:p>
+      <w:pPr>
+        <w:pStyle w:val="Subttulo"/>
+      </w:pPr>
+    </w:p>
+    <w:p>
+      <w:pPr>
+        <w:pStyle w:val="Subttulo"/>
+      </w:pPr>
+    </w:p>
+    <w:p>
+      <w:pPr>
+        <w:pStyle w:val="Subttulo"/>
+      </w:pPr>
+    </w:p>
+    <w:p>
+      <w:pPr>
+        <w:pStyle w:val="Subttulo"/>
+      </w:pPr>
+    </w:p>
+    <w:p>
+      <w:pPr>
+        <w:pStyle w:val="Subttulo"/>
+      </w:pPr>
+    </w:p>
+    <w:p>
+      <w:pPr>
+        <w:pStyle w:val="Subttulo"/>
+      </w:pPr>
+      <w:r>
+        <w:t>Organigrama de la empresa:</w:t>
+      </w:r>
+    </w:p>
+    <w:p/>
+    <w:p/>
+    <w:p>
+      <w:r>
+        <w:rPr>
+          <w:noProof/>
+          <w:lang w:eastAsia="es-UY"/>
+        </w:rPr>
+        <w:drawing>
+          <wp:inline distT="0" distB="0" distL="0" distR="0">
+            <wp:extent cx="5076825" cy="3017797"/>
+            <wp:effectExtent l="0" t="0" r="0" b="0"/>
+            <wp:docPr id="9" name="Imagen 9"/>
+            <wp:cNvGraphicFramePr>
+              <a:graphicFrameLocks xmlns:a="http://schemas.openxmlformats.org/drawingml/2006/main" noChangeAspect="1"/>
+            </wp:cNvGraphicFramePr>
+            <a:graphic xmlns:a="http://schemas.openxmlformats.org/drawingml/2006/main">
+              <a:graphicData uri="http://schemas.openxmlformats.org/drawingml/2006/picture">
+                <pic:pic xmlns:pic="http://schemas.openxmlformats.org/drawingml/2006/picture">
+                  <pic:nvPicPr>
+                    <pic:cNvPr id="9" name="Organigrama-BlindsTech.png"/>
+                    <pic:cNvPicPr/>
+                  </pic:nvPicPr>
+                  <pic:blipFill>
+                    <a:blip r:embed="rId11">
+                      <a:extLst>
+                        <a:ext uri="{28A0092B-C50C-407E-A947-70E740481C1C}">
+                          <a14:useLocalDpi xmlns:a14="http://schemas.microsoft.com/office/drawing/2010/main" val="0"/>
+                        </a:ext>
+                      </a:extLst>
+                    </a:blip>
+                    <a:stretch>
+                      <a:fillRect/>
+                    </a:stretch>
+                  </pic:blipFill>
+                  <pic:spPr>
+                    <a:xfrm>
+                      <a:off x="0" y="0"/>
+                      <a:ext cx="5115902" cy="3041025"/>
+                    </a:xfrm>
+                    <a:prstGeom prst="rect">
+                      <a:avLst/>
+                    </a:prstGeom>
+                  </pic:spPr>
+                </pic:pic>
+              </a:graphicData>
+            </a:graphic>
+          </wp:inline>
+        </w:drawing>
+      </w:r>
+    </w:p>
+    <w:p/>
+    <w:p/>
+    <w:p/>
+    <w:p>
+      <w:r>
+        <w:t>En este organigrama se destacan la división de puestos de la empresa en orden jerárquico.</w:t>
+      </w:r>
+    </w:p>
+    <w:p>
+      <w:pPr>
         <w:pStyle w:val="Ttulo2"/>
       </w:pPr>
-      <w:bookmarkStart w:id="5" w:name="_Toc520472275"/>
-      <w:r>
-        <w:t>Estructura y funcionamiento</w:t>
-      </w:r>
+      <w:r>
+        <w:t>Actas de reunión</w:t>
+      </w:r>
+      <w:r>
+        <w:t>:</w:t>
+      </w:r>
+    </w:p>
+    <w:p>
+      <w:r>
+        <w:rPr>
+          <w:lang w:val="es-ES"/>
+        </w:rPr>
+        <w:t>Acta N°1</w:t>
+      </w:r>
+      <w:r>
+        <w:t> </w:t>
+      </w:r>
+    </w:p>
+    <w:p>
+      <w:r>
+        <w:rPr>
+          <w:lang w:val="es-ES"/>
+        </w:rPr>
+        <w:t>Siendo el día 17 de julio de 2018, se reúnen los integrantes presentes del grupo 4: Federico Pereira; Alan Ferreira y Darío Martínez, constatándose la ausencia de un integrante: Franco de León.</w:t>
+      </w:r>
+      <w:r>
+        <w:t> </w:t>
+      </w:r>
+    </w:p>
+    <w:p>
+      <w:r>
+        <w:rPr>
+          <w:lang w:val="es-ES"/>
+        </w:rPr>
+        <w:t>A continuación, se detallarán las tareas realizadas en la fecha:</w:t>
+      </w:r>
+      <w:proofErr w:type="gramStart"/>
+      <w:r>
+        <w:rPr>
+          <w:lang w:val="es-ES"/>
+        </w:rPr>
+        <w:t>  1</w:t>
+      </w:r>
+      <w:proofErr w:type="gramEnd"/>
+      <w:r>
+        <w:rPr>
+          <w:lang w:val="es-ES"/>
+        </w:rPr>
+        <w:t>- Se administraron las cuentas, contraseñas y permisos de usuarios del servidor; 2- Se envió un relevamiento de los materiales necesarios para realizar el proyecto al profesor Fabio Lima; 3- Se terminaron de plantear los requerimientos de la app web de los clientes y la app de escritorio para la gestión de la empresa.</w:t>
+      </w:r>
+      <w:r>
+        <w:t> </w:t>
+      </w:r>
+    </w:p>
+    <w:p>
+      <w:r>
+        <w:t> </w:t>
+      </w:r>
+    </w:p>
+    <w:p>
+      <w:pPr>
+        <w:rPr>
+          <w:lang w:val="es-ES"/>
+        </w:rPr>
+      </w:pPr>
+    </w:p>
+    <w:p>
+      <w:pPr>
+        <w:rPr>
+          <w:lang w:val="es-ES"/>
+        </w:rPr>
+      </w:pPr>
+    </w:p>
+    <w:p>
+      <w:pPr>
+        <w:pStyle w:val="Subttulo"/>
+      </w:pPr>
+      <w:r>
+        <w:rPr>
+          <w:lang w:val="es-ES"/>
+        </w:rPr>
+        <w:lastRenderedPageBreak/>
+        <w:t>Acta N° 2</w:t>
+      </w:r>
+      <w:r>
+        <w:t> </w:t>
+      </w:r>
+    </w:p>
+    <w:p>
+      <w:r>
+        <w:rPr>
+          <w:lang w:val="es-ES"/>
+        </w:rPr>
+        <w:t>Siendo el día 24 de julio de 2018, se reúnen los integrantes presentes del grupo 4: Federico Pereira; Alan Ferreira y Darío Martínez, constatándose la ausencia de un integrante: Franco de León.</w:t>
+      </w:r>
+      <w:r>
+        <w:t> </w:t>
+      </w:r>
+    </w:p>
+    <w:p>
+      <w:pPr>
+        <w:rPr>
+          <w:lang w:val="es-ES"/>
+        </w:rPr>
+      </w:pPr>
+      <w:r>
+        <w:rPr>
+          <w:lang w:val="es-ES"/>
+        </w:rPr>
+        <w:t xml:space="preserve">A continuación, se detallarán las </w:t>
+      </w:r>
+      <w:r>
+        <w:rPr>
+          <w:lang w:val="es-ES"/>
+        </w:rPr>
+        <w:t>tareas realizadas en la fecha:</w:t>
+      </w:r>
+    </w:p>
+    <w:p>
+      <w:pPr>
+        <w:pStyle w:val="Prrafodelista"/>
+        <w:numPr>
+          <w:ilvl w:val="0"/>
+          <w:numId w:val="4"/>
+        </w:numPr>
+        <w:rPr>
+          <w:lang w:val="es-ES"/>
+        </w:rPr>
+      </w:pPr>
+      <w:r>
+        <w:rPr>
+          <w:lang w:val="es-ES"/>
+        </w:rPr>
+        <w:t>Se finalizaron las tareas designadas de la materia Sistemas Operativos para la entrega de la fecha 31 de julio de</w:t>
+      </w:r>
+      <w:r>
+        <w:rPr>
+          <w:lang w:val="es-ES"/>
+        </w:rPr>
+        <w:t xml:space="preserve"> 2018.</w:t>
+      </w:r>
+    </w:p>
+    <w:p>
+      <w:pPr>
+        <w:pStyle w:val="Prrafodelista"/>
+        <w:numPr>
+          <w:ilvl w:val="0"/>
+          <w:numId w:val="4"/>
+        </w:numPr>
+        <w:rPr>
+          <w:lang w:val="es-ES"/>
+        </w:rPr>
+      </w:pPr>
+      <w:r>
+        <w:rPr>
+          <w:lang w:val="es-ES"/>
+        </w:rPr>
+        <w:t>Se avanzó con la redacción del Plan de Negocio, abarcado en la</w:t>
+      </w:r>
+      <w:r>
+        <w:rPr>
+          <w:lang w:val="es-ES"/>
+        </w:rPr>
+        <w:t xml:space="preserve"> materia Formación Empresarial.</w:t>
+      </w:r>
+    </w:p>
+    <w:p>
+      <w:pPr>
+        <w:pStyle w:val="Prrafodelista"/>
+        <w:numPr>
+          <w:ilvl w:val="0"/>
+          <w:numId w:val="4"/>
+        </w:numPr>
+        <w:rPr>
+          <w:lang w:val="es-ES"/>
+        </w:rPr>
+      </w:pPr>
+      <w:r>
+        <w:rPr>
+          <w:lang w:val="es-ES"/>
+        </w:rPr>
+        <w:t>Se avanzó con la redacción del acta de formación de grupo destinada a la materia Proyecto.</w:t>
+      </w:r>
+      <w:r>
+        <w:t> </w:t>
+      </w:r>
+    </w:p>
+    <w:p/>
+    <w:p>
+      <w:pPr>
+        <w:pStyle w:val="Subttulo"/>
+      </w:pPr>
+      <w:r>
+        <w:rPr>
+          <w:lang w:val="es-ES"/>
+        </w:rPr>
+        <w:t>Acta N° 3</w:t>
+      </w:r>
+      <w:r>
+        <w:t> </w:t>
+      </w:r>
+    </w:p>
+    <w:p>
+      <w:r>
+        <w:rPr>
+          <w:lang w:val="es-ES"/>
+        </w:rPr>
+        <w:t>Siendo el día 26 de julio de 2018, se reúnen los integrantes presentes del grupo 4: Federico Pereira; Alan Ferreira y Darío Martínez, constatándose la ausencia de un integrante: Franco de León.</w:t>
+      </w:r>
+      <w:r>
+        <w:t> </w:t>
+      </w:r>
+    </w:p>
+    <w:p>
+      <w:pPr>
+        <w:rPr>
+          <w:lang w:val="es-ES"/>
+        </w:rPr>
+      </w:pPr>
+      <w:r>
+        <w:rPr>
+          <w:lang w:val="es-ES"/>
+        </w:rPr>
+        <w:t xml:space="preserve">A continuación, se detallarán las tareas realizadas en la fecha:  </w:t>
+      </w:r>
+    </w:p>
+    <w:p>
+      <w:pPr>
+        <w:pStyle w:val="Prrafodelista"/>
+        <w:numPr>
+          <w:ilvl w:val="0"/>
+          <w:numId w:val="3"/>
+        </w:numPr>
+        <w:rPr>
+          <w:lang w:val="es-ES"/>
+        </w:rPr>
+      </w:pPr>
+      <w:r>
+        <w:rPr>
+          <w:lang w:val="es-ES"/>
+        </w:rPr>
+        <w:t xml:space="preserve">Se finalizaron las tareas designadas de la materia Análisis y Diseño de Aplicaciones; </w:t>
+      </w:r>
+    </w:p>
+    <w:p>
+      <w:pPr>
+        <w:pStyle w:val="Prrafodelista"/>
+        <w:numPr>
+          <w:ilvl w:val="0"/>
+          <w:numId w:val="3"/>
+        </w:numPr>
+      </w:pPr>
+      <w:r>
+        <w:rPr>
+          <w:lang w:val="es-ES"/>
+        </w:rPr>
+        <w:t>Se finalizaron las tares para la materia Proyecto; </w:t>
+      </w:r>
+    </w:p>
+    <w:p>
+      <w:pPr>
+        <w:pStyle w:val="Prrafodelista"/>
+        <w:numPr>
+          <w:ilvl w:val="0"/>
+          <w:numId w:val="3"/>
+        </w:numPr>
+      </w:pPr>
+      <w:r>
+        <w:rPr>
+          <w:lang w:val="es-ES"/>
+        </w:rPr>
+        <w:t>Se terminó de redactar el Plan de Negocios referido a la materia Formación Empresarial.</w:t>
+      </w:r>
+      <w:r>
+        <w:t> </w:t>
+      </w:r>
+    </w:p>
+    <w:p>
+      <w:pPr>
+        <w:rPr>
+          <w:lang w:val="es-ES"/>
+        </w:rPr>
+      </w:pPr>
+      <w:r>
+        <w:rPr>
+          <w:lang w:val="es-ES"/>
+        </w:rPr>
+        <w:t> </w:t>
+      </w:r>
+    </w:p>
+    <w:p>
+      <w:r>
+        <w:rPr>
+          <w:lang w:val="es-ES"/>
+        </w:rPr>
+        <w:t>Acta N° 4</w:t>
+      </w:r>
+      <w:r>
+        <w:t> </w:t>
+      </w:r>
+    </w:p>
+    <w:p>
+      <w:r>
+        <w:t> </w:t>
+      </w:r>
+    </w:p>
+    <w:p>
+      <w:r>
+        <w:rPr>
+          <w:lang w:val="es-ES"/>
+        </w:rPr>
+        <w:t>Siendo el día 27 de julio de 2018, se reúnen los integrantes presentes del grupo 4: Federico Pereira; Alan Ferreira y Darío Martínez, constatándose la ausencia de un integrante: Franco de León.</w:t>
+      </w:r>
+      <w:r>
+        <w:t> </w:t>
+      </w:r>
+    </w:p>
+    <w:p>
+      <w:pPr>
+        <w:rPr>
+          <w:lang w:val="es-ES"/>
+        </w:rPr>
+      </w:pPr>
+      <w:r>
+        <w:rPr>
+          <w:lang w:val="es-ES"/>
+        </w:rPr>
+        <w:t xml:space="preserve">A continuación, se detallarán las </w:t>
+      </w:r>
+      <w:r>
+        <w:rPr>
+          <w:lang w:val="es-ES"/>
+        </w:rPr>
+        <w:t>tareas realizadas en la fecha:</w:t>
+      </w:r>
+    </w:p>
+    <w:p>
+      <w:pPr>
+        <w:pStyle w:val="Prrafodelista"/>
+        <w:numPr>
+          <w:ilvl w:val="0"/>
+          <w:numId w:val="5"/>
+        </w:numPr>
+        <w:rPr>
+          <w:lang w:val="es-ES"/>
+        </w:rPr>
+      </w:pPr>
+      <w:r>
+        <w:rPr>
+          <w:lang w:val="es-ES"/>
+        </w:rPr>
+        <w:t>Se finalizar</w:t>
+      </w:r>
+      <w:r>
+        <w:rPr>
+          <w:lang w:val="es-ES"/>
+        </w:rPr>
+        <w:t>on las tareas de Base de Datos.</w:t>
+      </w:r>
+      <w:bookmarkStart w:id="5" w:name="_GoBack"/>
       <w:bookmarkEnd w:id="5"/>
     </w:p>
     <w:p>
-      <w:proofErr w:type="spellStart"/>
-      <w:r>
-        <w:t>Wbs</w:t>
-      </w:r>
-      <w:proofErr w:type="spellEnd"/>
-      <w:r>
-        <w:t xml:space="preserve"> organigrama</w:t>
-      </w:r>
-    </w:p>
-    <w:p>
-      <w:pPr>
-        <w:pStyle w:val="Ttulo2"/>
-      </w:pPr>
-      <w:r>
-        <w:t>Actas de reunión</w:t>
+      <w:pPr>
+        <w:pStyle w:val="Prrafodelista"/>
+        <w:numPr>
+          <w:ilvl w:val="0"/>
+          <w:numId w:val="5"/>
+        </w:numPr>
+        <w:rPr>
+          <w:lang w:val="es-ES"/>
+        </w:rPr>
+      </w:pPr>
+      <w:r>
+        <w:rPr>
+          <w:lang w:val="es-ES"/>
+        </w:rPr>
+        <w:t>Se em</w:t>
+      </w:r>
+      <w:r>
+        <w:rPr>
+          <w:lang w:val="es-ES"/>
+        </w:rPr>
+        <w:t>pezó la página para el cliente.</w:t>
+      </w:r>
+    </w:p>
+    <w:p>
+      <w:pPr>
+        <w:pStyle w:val="Prrafodelista"/>
+        <w:numPr>
+          <w:ilvl w:val="0"/>
+          <w:numId w:val="5"/>
+        </w:numPr>
+        <w:rPr>
+          <w:lang w:val="es-ES"/>
+        </w:rPr>
+      </w:pPr>
+      <w:r>
+        <w:rPr>
+          <w:lang w:val="es-ES"/>
+        </w:rPr>
+        <w:t>Se pasó el Plan de Negocios a la plantilla con el formato dado en APT.</w:t>
+      </w:r>
+      <w:r>
+        <w:t> </w:t>
+      </w:r>
+    </w:p>
+    <w:p>
+      <w:pPr>
+        <w:rPr>
+          <w:lang w:val="es-ES"/>
+        </w:rPr>
+      </w:pPr>
+      <w:r>
+        <w:rPr>
+          <w:lang w:val="es-ES"/>
+        </w:rPr>
+        <w:t> </w:t>
       </w:r>
     </w:p>
     <w:p>
@@ -2255,6 +2819,95 @@
     </w:lvl>
   </w:abstractNum>
   <w:abstractNum w:abstractNumId="1">
+    <w:nsid w:val="146178E2"/>
+    <w:multiLevelType w:val="hybridMultilevel"/>
+    <w:tmpl w:val="63B0EF8C"/>
+    <w:lvl w:ilvl="0" w:tplc="09EAB514">
+      <w:start w:val="1"/>
+      <w:numFmt w:val="decimal"/>
+      <w:lvlText w:val="%1-"/>
+      <w:lvlJc w:val="left"/>
+      <w:pPr>
+        <w:ind w:left="720" w:hanging="360"/>
+      </w:pPr>
+      <w:rPr>
+        <w:rFonts w:hint="default"/>
+      </w:rPr>
+    </w:lvl>
+    <w:lvl w:ilvl="1" w:tplc="380A0019" w:tentative="1">
+      <w:start w:val="1"/>
+      <w:numFmt w:val="lowerLetter"/>
+      <w:lvlText w:val="%2."/>
+      <w:lvlJc w:val="left"/>
+      <w:pPr>
+        <w:ind w:left="1440" w:hanging="360"/>
+      </w:pPr>
+    </w:lvl>
+    <w:lvl w:ilvl="2" w:tplc="380A001B" w:tentative="1">
+      <w:start w:val="1"/>
+      <w:numFmt w:val="lowerRoman"/>
+      <w:lvlText w:val="%3."/>
+      <w:lvlJc w:val="right"/>
+      <w:pPr>
+        <w:ind w:left="2160" w:hanging="180"/>
+      </w:pPr>
+    </w:lvl>
+    <w:lvl w:ilvl="3" w:tplc="380A000F" w:tentative="1">
+      <w:start w:val="1"/>
+      <w:numFmt w:val="decimal"/>
+      <w:lvlText w:val="%4."/>
+      <w:lvlJc w:val="left"/>
+      <w:pPr>
+        <w:ind w:left="2880" w:hanging="360"/>
+      </w:pPr>
+    </w:lvl>
+    <w:lvl w:ilvl="4" w:tplc="380A0019" w:tentative="1">
+      <w:start w:val="1"/>
+      <w:numFmt w:val="lowerLetter"/>
+      <w:lvlText w:val="%5."/>
+      <w:lvlJc w:val="left"/>
+      <w:pPr>
+        <w:ind w:left="3600" w:hanging="360"/>
+      </w:pPr>
+    </w:lvl>
+    <w:lvl w:ilvl="5" w:tplc="380A001B" w:tentative="1">
+      <w:start w:val="1"/>
+      <w:numFmt w:val="lowerRoman"/>
+      <w:lvlText w:val="%6."/>
+      <w:lvlJc w:val="right"/>
+      <w:pPr>
+        <w:ind w:left="4320" w:hanging="180"/>
+      </w:pPr>
+    </w:lvl>
+    <w:lvl w:ilvl="6" w:tplc="380A000F" w:tentative="1">
+      <w:start w:val="1"/>
+      <w:numFmt w:val="decimal"/>
+      <w:lvlText w:val="%7."/>
+      <w:lvlJc w:val="left"/>
+      <w:pPr>
+        <w:ind w:left="5040" w:hanging="360"/>
+      </w:pPr>
+    </w:lvl>
+    <w:lvl w:ilvl="7" w:tplc="380A0019" w:tentative="1">
+      <w:start w:val="1"/>
+      <w:numFmt w:val="lowerLetter"/>
+      <w:lvlText w:val="%8."/>
+      <w:lvlJc w:val="left"/>
+      <w:pPr>
+        <w:ind w:left="5760" w:hanging="360"/>
+      </w:pPr>
+    </w:lvl>
+    <w:lvl w:ilvl="8" w:tplc="380A001B" w:tentative="1">
+      <w:start w:val="1"/>
+      <w:numFmt w:val="lowerRoman"/>
+      <w:lvlText w:val="%9."/>
+      <w:lvlJc w:val="right"/>
+      <w:pPr>
+        <w:ind w:left="6480" w:hanging="180"/>
+      </w:pPr>
+    </w:lvl>
+  </w:abstractNum>
+  <w:abstractNum w:abstractNumId="2">
     <w:nsid w:val="16695D53"/>
     <w:multiLevelType w:val="hybridMultilevel"/>
     <w:tmpl w:val="1668DA88"/>
@@ -2367,11 +3020,198 @@
       </w:rPr>
     </w:lvl>
   </w:abstractNum>
+  <w:abstractNum w:abstractNumId="3">
+    <w:nsid w:val="45214B19"/>
+    <w:multiLevelType w:val="hybridMultilevel"/>
+    <w:tmpl w:val="82C2AFE0"/>
+    <w:lvl w:ilvl="0" w:tplc="A31622D4">
+      <w:start w:val="1"/>
+      <w:numFmt w:val="decimal"/>
+      <w:lvlText w:val="%1-"/>
+      <w:lvlJc w:val="left"/>
+      <w:pPr>
+        <w:ind w:left="720" w:hanging="360"/>
+      </w:pPr>
+      <w:rPr>
+        <w:rFonts w:hint="default"/>
+      </w:rPr>
+    </w:lvl>
+    <w:lvl w:ilvl="1" w:tplc="380A0019" w:tentative="1">
+      <w:start w:val="1"/>
+      <w:numFmt w:val="lowerLetter"/>
+      <w:lvlText w:val="%2."/>
+      <w:lvlJc w:val="left"/>
+      <w:pPr>
+        <w:ind w:left="1440" w:hanging="360"/>
+      </w:pPr>
+    </w:lvl>
+    <w:lvl w:ilvl="2" w:tplc="380A001B" w:tentative="1">
+      <w:start w:val="1"/>
+      <w:numFmt w:val="lowerRoman"/>
+      <w:lvlText w:val="%3."/>
+      <w:lvlJc w:val="right"/>
+      <w:pPr>
+        <w:ind w:left="2160" w:hanging="180"/>
+      </w:pPr>
+    </w:lvl>
+    <w:lvl w:ilvl="3" w:tplc="380A000F" w:tentative="1">
+      <w:start w:val="1"/>
+      <w:numFmt w:val="decimal"/>
+      <w:lvlText w:val="%4."/>
+      <w:lvlJc w:val="left"/>
+      <w:pPr>
+        <w:ind w:left="2880" w:hanging="360"/>
+      </w:pPr>
+    </w:lvl>
+    <w:lvl w:ilvl="4" w:tplc="380A0019" w:tentative="1">
+      <w:start w:val="1"/>
+      <w:numFmt w:val="lowerLetter"/>
+      <w:lvlText w:val="%5."/>
+      <w:lvlJc w:val="left"/>
+      <w:pPr>
+        <w:ind w:left="3600" w:hanging="360"/>
+      </w:pPr>
+    </w:lvl>
+    <w:lvl w:ilvl="5" w:tplc="380A001B" w:tentative="1">
+      <w:start w:val="1"/>
+      <w:numFmt w:val="lowerRoman"/>
+      <w:lvlText w:val="%6."/>
+      <w:lvlJc w:val="right"/>
+      <w:pPr>
+        <w:ind w:left="4320" w:hanging="180"/>
+      </w:pPr>
+    </w:lvl>
+    <w:lvl w:ilvl="6" w:tplc="380A000F" w:tentative="1">
+      <w:start w:val="1"/>
+      <w:numFmt w:val="decimal"/>
+      <w:lvlText w:val="%7."/>
+      <w:lvlJc w:val="left"/>
+      <w:pPr>
+        <w:ind w:left="5040" w:hanging="360"/>
+      </w:pPr>
+    </w:lvl>
+    <w:lvl w:ilvl="7" w:tplc="380A0019" w:tentative="1">
+      <w:start w:val="1"/>
+      <w:numFmt w:val="lowerLetter"/>
+      <w:lvlText w:val="%8."/>
+      <w:lvlJc w:val="left"/>
+      <w:pPr>
+        <w:ind w:left="5760" w:hanging="360"/>
+      </w:pPr>
+    </w:lvl>
+    <w:lvl w:ilvl="8" w:tplc="380A001B" w:tentative="1">
+      <w:start w:val="1"/>
+      <w:numFmt w:val="lowerRoman"/>
+      <w:lvlText w:val="%9."/>
+      <w:lvlJc w:val="right"/>
+      <w:pPr>
+        <w:ind w:left="6480" w:hanging="180"/>
+      </w:pPr>
+    </w:lvl>
+  </w:abstractNum>
+  <w:abstractNum w:abstractNumId="4">
+    <w:nsid w:val="621509FC"/>
+    <w:multiLevelType w:val="hybridMultilevel"/>
+    <w:tmpl w:val="DE0896AA"/>
+    <w:lvl w:ilvl="0" w:tplc="6FDA560E">
+      <w:start w:val="1"/>
+      <w:numFmt w:val="decimal"/>
+      <w:lvlText w:val="%1-"/>
+      <w:lvlJc w:val="left"/>
+      <w:pPr>
+        <w:ind w:left="720" w:hanging="360"/>
+      </w:pPr>
+      <w:rPr>
+        <w:rFonts w:hint="default"/>
+      </w:rPr>
+    </w:lvl>
+    <w:lvl w:ilvl="1" w:tplc="380A0019" w:tentative="1">
+      <w:start w:val="1"/>
+      <w:numFmt w:val="lowerLetter"/>
+      <w:lvlText w:val="%2."/>
+      <w:lvlJc w:val="left"/>
+      <w:pPr>
+        <w:ind w:left="1440" w:hanging="360"/>
+      </w:pPr>
+    </w:lvl>
+    <w:lvl w:ilvl="2" w:tplc="380A001B" w:tentative="1">
+      <w:start w:val="1"/>
+      <w:numFmt w:val="lowerRoman"/>
+      <w:lvlText w:val="%3."/>
+      <w:lvlJc w:val="right"/>
+      <w:pPr>
+        <w:ind w:left="2160" w:hanging="180"/>
+      </w:pPr>
+    </w:lvl>
+    <w:lvl w:ilvl="3" w:tplc="380A000F" w:tentative="1">
+      <w:start w:val="1"/>
+      <w:numFmt w:val="decimal"/>
+      <w:lvlText w:val="%4."/>
+      <w:lvlJc w:val="left"/>
+      <w:pPr>
+        <w:ind w:left="2880" w:hanging="360"/>
+      </w:pPr>
+    </w:lvl>
+    <w:lvl w:ilvl="4" w:tplc="380A0019" w:tentative="1">
+      <w:start w:val="1"/>
+      <w:numFmt w:val="lowerLetter"/>
+      <w:lvlText w:val="%5."/>
+      <w:lvlJc w:val="left"/>
+      <w:pPr>
+        <w:ind w:left="3600" w:hanging="360"/>
+      </w:pPr>
+    </w:lvl>
+    <w:lvl w:ilvl="5" w:tplc="380A001B" w:tentative="1">
+      <w:start w:val="1"/>
+      <w:numFmt w:val="lowerRoman"/>
+      <w:lvlText w:val="%6."/>
+      <w:lvlJc w:val="right"/>
+      <w:pPr>
+        <w:ind w:left="4320" w:hanging="180"/>
+      </w:pPr>
+    </w:lvl>
+    <w:lvl w:ilvl="6" w:tplc="380A000F" w:tentative="1">
+      <w:start w:val="1"/>
+      <w:numFmt w:val="decimal"/>
+      <w:lvlText w:val="%7."/>
+      <w:lvlJc w:val="left"/>
+      <w:pPr>
+        <w:ind w:left="5040" w:hanging="360"/>
+      </w:pPr>
+    </w:lvl>
+    <w:lvl w:ilvl="7" w:tplc="380A0019" w:tentative="1">
+      <w:start w:val="1"/>
+      <w:numFmt w:val="lowerLetter"/>
+      <w:lvlText w:val="%8."/>
+      <w:lvlJc w:val="left"/>
+      <w:pPr>
+        <w:ind w:left="5760" w:hanging="360"/>
+      </w:pPr>
+    </w:lvl>
+    <w:lvl w:ilvl="8" w:tplc="380A001B" w:tentative="1">
+      <w:start w:val="1"/>
+      <w:numFmt w:val="lowerRoman"/>
+      <w:lvlText w:val="%9."/>
+      <w:lvlJc w:val="right"/>
+      <w:pPr>
+        <w:ind w:left="6480" w:hanging="180"/>
+      </w:pPr>
+    </w:lvl>
+  </w:abstractNum>
   <w:num w:numId="1">
-    <w:abstractNumId w:val="1"/>
+    <w:abstractNumId w:val="2"/>
   </w:num>
   <w:num w:numId="2">
     <w:abstractNumId w:val="0"/>
+  </w:num>
+  <w:num w:numId="3">
+    <w:abstractNumId w:val="4"/>
+  </w:num>
+  <w:num w:numId="4">
+    <w:abstractNumId w:val="3"/>
+  </w:num>
+  <w:num w:numId="5">
+    <w:abstractNumId w:val="1"/>
   </w:num>
 </w:numbering>
 </file>
@@ -2846,7 +3686,6 @@
   <w:style w:type="character" w:default="1" w:styleId="Fuentedeprrafopredeter">
     <w:name w:val="Default Paragraph Font"/>
     <w:uiPriority w:val="1"/>
-    <w:semiHidden/>
     <w:unhideWhenUsed/>
   </w:style>
   <w:style w:type="table" w:default="1" w:styleId="Tablanormal">
@@ -3338,7 +4177,7 @@
 </file>
 
 <file path=customXml/itemProps1.xml><?xml version="1.0" encoding="utf-8"?>
-<ds:datastoreItem xmlns:ds="http://schemas.openxmlformats.org/officeDocument/2006/customXml" ds:itemID="{46C66185-090D-484F-9A0C-164F7C4283EB}">
+<ds:datastoreItem xmlns:ds="http://schemas.openxmlformats.org/officeDocument/2006/customXml" ds:itemID="{E673872A-C8C2-4280-A55F-37025A99A993}">
   <ds:schemaRefs>
     <ds:schemaRef ds:uri="http://schemas.openxmlformats.org/officeDocument/2006/bibliography"/>
   </ds:schemaRefs>

</xml_diff>

<commit_message>
logo en infome de proyecto
</commit_message>
<xml_diff>
--- a/ProyectoMaterias/Proyecto/entregable.docx
+++ b/ProyectoMaterias/Proyecto/entregable.docx
@@ -91,6 +91,64 @@
       <w:pPr>
         <w:jc w:val="center"/>
         <w:rPr>
+          <w:sz w:val="96"/>
+          <w:szCs w:val="96"/>
+        </w:rPr>
+      </w:pPr>
+      <w:r>
+        <w:rPr>
+          <w:noProof/>
+          <w:sz w:val="96"/>
+          <w:szCs w:val="96"/>
+          <w:lang w:eastAsia="es-UY"/>
+        </w:rPr>
+        <w:drawing>
+          <wp:inline distT="0" distB="0" distL="0" distR="0">
+            <wp:extent cx="2343150" cy="2343150"/>
+            <wp:effectExtent l="0" t="0" r="0" b="0"/>
+            <wp:docPr id="1" name="Imagen 1"/>
+            <wp:cNvGraphicFramePr>
+              <a:graphicFrameLocks xmlns:a="http://schemas.openxmlformats.org/drawingml/2006/main" noChangeAspect="1"/>
+            </wp:cNvGraphicFramePr>
+            <a:graphic xmlns:a="http://schemas.openxmlformats.org/drawingml/2006/main">
+              <a:graphicData uri="http://schemas.openxmlformats.org/drawingml/2006/picture">
+                <pic:pic xmlns:pic="http://schemas.openxmlformats.org/drawingml/2006/picture">
+                  <pic:nvPicPr>
+                    <pic:cNvPr id="1" name="getfile.png"/>
+                    <pic:cNvPicPr/>
+                  </pic:nvPicPr>
+                  <pic:blipFill>
+                    <a:blip r:embed="rId8">
+                      <a:extLst>
+                        <a:ext uri="{28A0092B-C50C-407E-A947-70E740481C1C}">
+                          <a14:useLocalDpi xmlns:a14="http://schemas.microsoft.com/office/drawing/2010/main" val="0"/>
+                        </a:ext>
+                      </a:extLst>
+                    </a:blip>
+                    <a:stretch>
+                      <a:fillRect/>
+                    </a:stretch>
+                  </pic:blipFill>
+                  <pic:spPr>
+                    <a:xfrm>
+                      <a:off x="0" y="0"/>
+                      <a:ext cx="2343150" cy="2343150"/>
+                    </a:xfrm>
+                    <a:prstGeom prst="rect">
+                      <a:avLst/>
+                    </a:prstGeom>
+                  </pic:spPr>
+                </pic:pic>
+              </a:graphicData>
+            </a:graphic>
+          </wp:inline>
+        </w:drawing>
+      </w:r>
+    </w:p>
+    <w:p>
+      <w:pPr>
+        <w:jc w:val="center"/>
+        <w:rPr>
           <w:color w:val="FF0000"/>
           <w:sz w:val="96"/>
           <w:szCs w:val="96"/>
@@ -99,26 +157,6 @@
     </w:p>
     <w:p>
       <w:pPr>
-        <w:jc w:val="center"/>
-        <w:rPr>
-          <w:color w:val="FF0000"/>
-          <w:sz w:val="96"/>
-          <w:szCs w:val="96"/>
-        </w:rPr>
-      </w:pPr>
-    </w:p>
-    <w:p>
-      <w:pPr>
-        <w:jc w:val="center"/>
-        <w:rPr>
-          <w:color w:val="FF0000"/>
-          <w:sz w:val="96"/>
-          <w:szCs w:val="96"/>
-        </w:rPr>
-      </w:pPr>
-    </w:p>
-    <w:p>
-      <w:pPr>
         <w:jc w:val="right"/>
         <w:rPr>
           <w:sz w:val="32"/>
@@ -132,6 +170,8 @@
         </w:rPr>
         <w:t>Federico Pereira</w:t>
       </w:r>
+      <w:bookmarkStart w:id="0" w:name="_GoBack"/>
+      <w:bookmarkEnd w:id="0"/>
     </w:p>
     <w:p>
       <w:pPr>
@@ -210,6 +250,7 @@
           <w:color w:val="FF0000"/>
           <w:sz w:val="40"/>
         </w:rPr>
+        <w:lastRenderedPageBreak/>
         <w:t>|</w:t>
       </w:r>
     </w:p>
@@ -217,17 +258,20 @@
       <w:pPr>
         <w:pStyle w:val="Ttulo1"/>
       </w:pPr>
-      <w:bookmarkStart w:id="0" w:name="_Toc520556188"/>
-      <w:r>
-        <w:lastRenderedPageBreak/>
+      <w:bookmarkStart w:id="1" w:name="_Toc520556188"/>
+      <w:r>
         <w:t>Índice</w:t>
       </w:r>
-      <w:bookmarkEnd w:id="0"/>
+      <w:bookmarkEnd w:id="1"/>
     </w:p>
     <w:sdt>
       <w:sdtPr>
         <w:rPr>
-          <w:lang w:val="es-ES"/>
+          <w:rFonts w:asciiTheme="minorHAnsi" w:eastAsiaTheme="minorHAnsi" w:hAnsiTheme="minorHAnsi" w:cstheme="minorBidi"/>
+          <w:color w:val="auto"/>
+          <w:sz w:val="24"/>
+          <w:szCs w:val="22"/>
+          <w:lang w:val="es-ES" w:eastAsia="en-US"/>
         </w:rPr>
         <w:id w:val="1899631380"/>
         <w:docPartObj>
@@ -237,13 +281,8 @@
       </w:sdtPr>
       <w:sdtEndPr>
         <w:rPr>
-          <w:rFonts w:asciiTheme="minorHAnsi" w:eastAsiaTheme="minorHAnsi" w:hAnsiTheme="minorHAnsi" w:cstheme="minorBidi"/>
           <w:b/>
           <w:bCs/>
-          <w:color w:val="auto"/>
-          <w:sz w:val="24"/>
-          <w:szCs w:val="22"/>
-          <w:lang w:eastAsia="en-US"/>
         </w:rPr>
       </w:sdtEndPr>
       <w:sdtContent>
@@ -883,12 +922,12 @@
       <w:pPr>
         <w:pStyle w:val="Ttulo1"/>
       </w:pPr>
-      <w:bookmarkStart w:id="1" w:name="_Toc520556189"/>
+      <w:bookmarkStart w:id="2" w:name="_Toc520556189"/>
       <w:r>
         <w:lastRenderedPageBreak/>
         <w:t>Introducción</w:t>
       </w:r>
-      <w:bookmarkEnd w:id="1"/>
+      <w:bookmarkEnd w:id="2"/>
     </w:p>
     <w:p>
       <w:pPr>
@@ -918,22 +957,22 @@
       <w:pPr>
         <w:pStyle w:val="Ttulo1"/>
       </w:pPr>
-      <w:bookmarkStart w:id="2" w:name="_Toc520556190"/>
+      <w:bookmarkStart w:id="3" w:name="_Toc520556190"/>
       <w:r>
         <w:lastRenderedPageBreak/>
         <w:t>Desarrollo</w:t>
       </w:r>
-      <w:bookmarkEnd w:id="2"/>
+      <w:bookmarkEnd w:id="3"/>
     </w:p>
     <w:p>
       <w:pPr>
         <w:pStyle w:val="Ttulo2"/>
       </w:pPr>
-      <w:bookmarkStart w:id="3" w:name="_Toc520556191"/>
+      <w:bookmarkStart w:id="4" w:name="_Toc520556191"/>
       <w:r>
         <w:t>Datos generales sobre la empresa</w:t>
       </w:r>
-      <w:bookmarkEnd w:id="3"/>
+      <w:bookmarkEnd w:id="4"/>
     </w:p>
     <w:p>
       <w:r>
@@ -988,7 +1027,7 @@
       <w:pPr>
         <w:pStyle w:val="Ttulo2"/>
       </w:pPr>
-      <w:bookmarkStart w:id="4" w:name="_Toc520556192"/>
+      <w:bookmarkStart w:id="5" w:name="_Toc520556192"/>
       <w:r>
         <w:t>Acta de fundación</w:t>
       </w:r>
@@ -998,7 +1037,7 @@
       <w:r>
         <w:t>:</w:t>
       </w:r>
-      <w:bookmarkEnd w:id="4"/>
+      <w:bookmarkEnd w:id="5"/>
     </w:p>
     <w:p>
       <w:pPr>
@@ -1256,7 +1295,7 @@
         </w:rPr>
         <w:t xml:space="preserve"> mail  </w:t>
       </w:r>
-      <w:hyperlink r:id="rId8" w:history="1">
+      <w:hyperlink r:id="rId9" w:history="1">
         <w:r>
           <w:rPr>
             <w:rStyle w:val="Hipervnculo"/>
@@ -1334,7 +1373,7 @@
         </w:rPr>
         <w:t xml:space="preserve">mail </w:t>
       </w:r>
-      <w:hyperlink r:id="rId9" w:history="1">
+      <w:hyperlink r:id="rId10" w:history="1">
         <w:r>
           <w:rPr>
             <w:rStyle w:val="Hipervnculo"/>
@@ -1422,7 +1461,7 @@
         </w:rPr>
         <w:t> </w:t>
       </w:r>
-      <w:hyperlink r:id="rId10" w:history="1">
+      <w:hyperlink r:id="rId11" w:history="1">
         <w:r>
           <w:rPr>
             <w:rStyle w:val="Hipervnculo"/>
@@ -1501,7 +1540,7 @@
         </w:rPr>
         <w:t xml:space="preserve">mail </w:t>
       </w:r>
-      <w:hyperlink r:id="rId11" w:history="1">
+      <w:hyperlink r:id="rId12" w:history="1">
         <w:r>
           <w:rPr>
             <w:rStyle w:val="Hipervnculo"/>
@@ -2067,7 +2106,7 @@
       <w:pPr>
         <w:pStyle w:val="Ttulo2"/>
       </w:pPr>
-      <w:bookmarkStart w:id="5" w:name="_Toc520556193"/>
+      <w:bookmarkStart w:id="6" w:name="_Toc520556193"/>
       <w:r>
         <w:t>Reglas del gru</w:t>
       </w:r>
@@ -2080,7 +2119,7 @@
       <w:r>
         <w:t>o:</w:t>
       </w:r>
-      <w:bookmarkEnd w:id="5"/>
+      <w:bookmarkEnd w:id="6"/>
     </w:p>
     <w:p>
       <w:pPr>
@@ -3241,12 +3280,12 @@
       <w:pPr>
         <w:pStyle w:val="Ttulo2"/>
       </w:pPr>
-      <w:bookmarkStart w:id="6" w:name="_Toc520556194"/>
+      <w:bookmarkStart w:id="7" w:name="_Toc520556194"/>
       <w:r>
         <w:lastRenderedPageBreak/>
         <w:t>Estructura y funcionamiento</w:t>
       </w:r>
-      <w:bookmarkEnd w:id="6"/>
+      <w:bookmarkEnd w:id="7"/>
     </w:p>
     <w:p>
       <w:pPr>
@@ -3278,7 +3317,7 @@
                     <pic:cNvPicPr/>
                   </pic:nvPicPr>
                   <pic:blipFill>
-                    <a:blip r:embed="rId12" cstate="print">
+                    <a:blip r:embed="rId13" cstate="print">
                       <a:extLst>
                         <a:ext uri="{28A0092B-C50C-407E-A947-70E740481C1C}">
                           <a14:useLocalDpi xmlns:a14="http://schemas.microsoft.com/office/drawing/2010/main" val="0"/>
@@ -3347,7 +3386,7 @@
                     <pic:cNvPicPr/>
                   </pic:nvPicPr>
                   <pic:blipFill>
-                    <a:blip r:embed="rId13">
+                    <a:blip r:embed="rId14">
                       <a:extLst>
                         <a:ext uri="{28A0092B-C50C-407E-A947-70E740481C1C}">
                           <a14:useLocalDpi xmlns:a14="http://schemas.microsoft.com/office/drawing/2010/main" val="0"/>
@@ -3386,7 +3425,7 @@
       <w:pPr>
         <w:pStyle w:val="Ttulo2"/>
       </w:pPr>
-      <w:bookmarkStart w:id="7" w:name="_Toc520556195"/>
+      <w:bookmarkStart w:id="8" w:name="_Toc520556195"/>
       <w:r>
         <w:lastRenderedPageBreak/>
         <w:t>Actas de reunión</w:t>
@@ -3394,7 +3433,7 @@
       <w:r>
         <w:t>:</w:t>
       </w:r>
-      <w:bookmarkEnd w:id="7"/>
+      <w:bookmarkEnd w:id="8"/>
     </w:p>
     <w:p>
       <w:pPr>
@@ -3941,6 +3980,10 @@
     <w:sdt>
       <w:sdtPr>
         <w:rPr>
+          <w:rFonts w:asciiTheme="minorHAnsi" w:eastAsiaTheme="minorHAnsi" w:hAnsiTheme="minorHAnsi" w:cstheme="minorBidi"/>
+          <w:color w:val="auto"/>
+          <w:sz w:val="24"/>
+          <w:szCs w:val="22"/>
           <w:lang w:val="es-ES"/>
         </w:rPr>
         <w:id w:val="-870679626"/>
@@ -3951,10 +3994,6 @@
       </w:sdtPr>
       <w:sdtEndPr>
         <w:rPr>
-          <w:rFonts w:asciiTheme="minorHAnsi" w:eastAsiaTheme="minorHAnsi" w:hAnsiTheme="minorHAnsi" w:cstheme="minorBidi"/>
-          <w:color w:val="auto"/>
-          <w:sz w:val="24"/>
-          <w:szCs w:val="22"/>
           <w:lang w:val="es-UY"/>
         </w:rPr>
       </w:sdtEndPr>
@@ -3975,6 +4014,7 @@
             <w:id w:val="111145805"/>
             <w:bibliography/>
           </w:sdtPr>
+          <w:sdtEndPr/>
           <w:sdtContent>
             <w:p>
               <w:pPr>
@@ -4074,13 +4114,10 @@
         </w:sdt>
       </w:sdtContent>
     </w:sdt>
-    <w:p>
-      <w:bookmarkStart w:id="8" w:name="_GoBack"/>
-      <w:bookmarkEnd w:id="8"/>
-    </w:p>
+    <w:p/>
     <w:sectPr>
-      <w:headerReference w:type="default" r:id="rId14"/>
-      <w:footerReference w:type="default" r:id="rId15"/>
+      <w:headerReference w:type="default" r:id="rId15"/>
+      <w:footerReference w:type="default" r:id="rId16"/>
       <w:pgSz w:w="11906" w:h="16838"/>
       <w:pgMar w:top="1417" w:right="1701" w:bottom="1417" w:left="1701" w:header="708" w:footer="708" w:gutter="0"/>
       <w:cols w:space="708"/>
@@ -4201,7 +4238,7 @@
             <w:noProof/>
             <w:lang w:val="es-ES"/>
           </w:rPr>
-          <w:t>10</w:t>
+          <w:t>2</w:t>
         </w:r>
         <w:r>
           <w:rPr>
@@ -7704,7 +7741,7 @@
 </file>
 
 <file path=customXml/itemProps1.xml><?xml version="1.0" encoding="utf-8"?>
-<ds:datastoreItem xmlns:ds="http://schemas.openxmlformats.org/officeDocument/2006/customXml" ds:itemID="{DDD2BF54-0022-4B0D-AF8C-6EE173DDD8CA}">
+<ds:datastoreItem xmlns:ds="http://schemas.openxmlformats.org/officeDocument/2006/customXml" ds:itemID="{7996EA36-2916-4A68-80F7-9D9901225217}">
   <ds:schemaRefs>
     <ds:schemaRef ds:uri="http://schemas.openxmlformats.org/officeDocument/2006/bibliography"/>
   </ds:schemaRefs>

</xml_diff>

<commit_message>
se agregó la introduccion al informe de proyecto
</commit_message>
<xml_diff>
--- a/ProyectoMaterias/Proyecto/entregable.docx
+++ b/ProyectoMaterias/Proyecto/entregable.docx
@@ -170,8 +170,6 @@
         </w:rPr>
         <w:t>Federico Pereira</w:t>
       </w:r>
-      <w:bookmarkStart w:id="0" w:name="_GoBack"/>
-      <w:bookmarkEnd w:id="0"/>
     </w:p>
     <w:p>
       <w:pPr>
@@ -258,11 +256,11 @@
       <w:pPr>
         <w:pStyle w:val="Ttulo1"/>
       </w:pPr>
-      <w:bookmarkStart w:id="1" w:name="_Toc520556188"/>
+      <w:bookmarkStart w:id="0" w:name="_Toc520556188"/>
       <w:r>
         <w:t>Índice</w:t>
       </w:r>
-      <w:bookmarkEnd w:id="1"/>
+      <w:bookmarkEnd w:id="0"/>
     </w:p>
     <w:sdt>
       <w:sdtPr>
@@ -922,33 +920,45 @@
       <w:pPr>
         <w:pStyle w:val="Ttulo1"/>
       </w:pPr>
-      <w:bookmarkStart w:id="2" w:name="_Toc520556189"/>
+      <w:bookmarkStart w:id="1" w:name="_Toc520556189"/>
       <w:r>
         <w:lastRenderedPageBreak/>
         <w:t>Introducción</w:t>
       </w:r>
+      <w:bookmarkEnd w:id="1"/>
+    </w:p>
+    <w:p>
+      <w:r>
+        <w:t>En el siguiente documento se presentara la información de nuestra empresa. Además de esto</w:t>
+      </w:r>
+      <w:r>
+        <w:t>,</w:t>
+      </w:r>
+      <w:r>
+        <w:t xml:space="preserve"> se detallaran los días en los que realizamos reuniones para avanzar en el mismo</w:t>
+      </w:r>
+      <w:r>
+        <w:t xml:space="preserve">. </w:t>
+      </w:r>
+      <w:r>
+        <w:t>En el desarrollo</w:t>
+      </w:r>
+      <w:r>
+        <w:t xml:space="preserve"> se encontrará</w:t>
+      </w:r>
+      <w:r>
+        <w:t xml:space="preserve"> toda la información contenida en el documento donde se verá más a detalle dichos puntos mencionados anteriormente</w:t>
+      </w:r>
+      <w:r>
+        <w:t>, incluyendo también, la organización de los puestos y las tareas para llevar a cabo el proyecto de graduación.</w:t>
+      </w:r>
+    </w:p>
+    <w:p>
+      <w:r>
+        <w:t>Se destaca también un apartado e bibliografía con las citas de las páginas consultadas para el desarrollo de diferentes secciones dentro de este informe.</w:t>
+      </w:r>
+      <w:bookmarkStart w:id="2" w:name="_GoBack"/>
       <w:bookmarkEnd w:id="2"/>
-    </w:p>
-    <w:p>
-      <w:pPr>
-        <w:rPr>
-          <w:color w:val="C45911" w:themeColor="accent2" w:themeShade="BF"/>
-        </w:rPr>
-      </w:pPr>
-      <w:r>
-        <w:rPr>
-          <w:color w:val="C45911" w:themeColor="accent2" w:themeShade="BF"/>
-        </w:rPr>
-        <w:t xml:space="preserve">En este documento se detallará la información de los integrantes de la empresa, </w:t>
-      </w:r>
-      <w:r>
-        <w:rPr>
-          <w:color w:val="C45911" w:themeColor="accent2" w:themeShade="BF"/>
-        </w:rPr>
-        <w:t xml:space="preserve">también </w:t>
-      </w:r>
-    </w:p>
-    <w:p>
       <w:r>
         <w:br w:type="page"/>
       </w:r>
@@ -4238,7 +4248,7 @@
             <w:noProof/>
             <w:lang w:val="es-ES"/>
           </w:rPr>
-          <w:t>2</w:t>
+          <w:t>3</w:t>
         </w:r>
         <w:r>
           <w:rPr>
@@ -7741,7 +7751,7 @@
 </file>
 
 <file path=customXml/itemProps1.xml><?xml version="1.0" encoding="utf-8"?>
-<ds:datastoreItem xmlns:ds="http://schemas.openxmlformats.org/officeDocument/2006/customXml" ds:itemID="{7996EA36-2916-4A68-80F7-9D9901225217}">
+<ds:datastoreItem xmlns:ds="http://schemas.openxmlformats.org/officeDocument/2006/customXml" ds:itemID="{AB446628-7F62-4B0C-AFA0-7DE441C774DD}">
   <ds:schemaRefs>
     <ds:schemaRef ds:uri="http://schemas.openxmlformats.org/officeDocument/2006/bibliography"/>
   </ds:schemaRefs>

</xml_diff>

<commit_message>
Correccion, debido a pautas de entrega en el aula
</commit_message>
<xml_diff>
--- a/ProyectoMaterias/Proyecto/entregable.docx
+++ b/ProyectoMaterias/Proyecto/entregable.docx
@@ -957,8 +957,6 @@
       <w:r>
         <w:t>Se destaca también un apartado e bibliografía con las citas de las páginas consultadas para el desarrollo de diferentes secciones dentro de este informe.</w:t>
       </w:r>
-      <w:bookmarkStart w:id="2" w:name="_GoBack"/>
-      <w:bookmarkEnd w:id="2"/>
       <w:r>
         <w:br w:type="page"/>
       </w:r>
@@ -967,87 +965,28 @@
       <w:pPr>
         <w:pStyle w:val="Ttulo1"/>
       </w:pPr>
-      <w:bookmarkStart w:id="3" w:name="_Toc520556190"/>
+      <w:bookmarkStart w:id="2" w:name="_Toc520556190"/>
       <w:r>
         <w:lastRenderedPageBreak/>
         <w:t>Desarrollo</w:t>
       </w:r>
+      <w:bookmarkEnd w:id="2"/>
+    </w:p>
+    <w:p>
+      <w:pPr>
+        <w:pStyle w:val="Ttulo2"/>
+      </w:pPr>
+      <w:bookmarkStart w:id="3" w:name="_Toc520556192"/>
+      <w:r>
+        <w:t>Acta de fundación</w:t>
+      </w:r>
+      <w:r>
+        <w:t xml:space="preserve"> de grupo</w:t>
+      </w:r>
+      <w:r>
+        <w:t>:</w:t>
+      </w:r>
       <w:bookmarkEnd w:id="3"/>
-    </w:p>
-    <w:p>
-      <w:pPr>
-        <w:pStyle w:val="Ttulo2"/>
-      </w:pPr>
-      <w:bookmarkStart w:id="4" w:name="_Toc520556191"/>
-      <w:r>
-        <w:t>Datos generales sobre la empresa</w:t>
-      </w:r>
-      <w:bookmarkEnd w:id="4"/>
-    </w:p>
-    <w:p>
-      <w:r>
-        <w:rPr>
-          <w:rStyle w:val="normaltextrun"/>
-          <w:rFonts w:cs="Calibri"/>
-          <w:color w:val="000000"/>
-          <w:sz w:val="22"/>
-          <w:shd w:val="clear" w:color="auto" w:fill="FFFFFF"/>
-          <w:lang w:val="es-ES"/>
-        </w:rPr>
-        <w:t xml:space="preserve">La empresa brindara persianas automáticas por control manual, por voz, con funciones predeterminadas y de forma automática. La empresa tendrá dos sectores en cuanto a la gestión y administración de las </w:t>
-      </w:r>
-      <w:proofErr w:type="spellStart"/>
-      <w:r>
-        <w:rPr>
-          <w:rStyle w:val="normaltextrun"/>
-          <w:rFonts w:cs="Calibri"/>
-          <w:color w:val="000000"/>
-          <w:sz w:val="22"/>
-          <w:shd w:val="clear" w:color="auto" w:fill="FFFFFF"/>
-          <w:lang w:val="es-ES"/>
-        </w:rPr>
-        <w:t>apps</w:t>
-      </w:r>
-      <w:proofErr w:type="spellEnd"/>
-      <w:r>
-        <w:rPr>
-          <w:rStyle w:val="normaltextrun"/>
-          <w:rFonts w:cs="Calibri"/>
-          <w:color w:val="000000"/>
-          <w:sz w:val="22"/>
-          <w:shd w:val="clear" w:color="auto" w:fill="FFFFFF"/>
-          <w:lang w:val="es-ES"/>
-        </w:rPr>
-        <w:t xml:space="preserve"> y de los servicios, el primero será la división de los técnicos, estos se encargarán en instalar el servicio en las casas de los clientes, la segunda división son los administrativos, estos se encargarán de administrar los servicios, pagos y gestión de los usuarios.</w:t>
-      </w:r>
-      <w:r>
-        <w:rPr>
-          <w:rStyle w:val="eop"/>
-          <w:rFonts w:ascii="Calibri" w:hAnsi="Calibri" w:cs="Calibri"/>
-          <w:color w:val="000000"/>
-          <w:sz w:val="22"/>
-          <w:shd w:val="clear" w:color="auto" w:fill="FFFFFF"/>
-        </w:rPr>
-        <w:t> </w:t>
-      </w:r>
-    </w:p>
-    <w:p/>
-    <w:p/>
-    <w:p>
-      <w:pPr>
-        <w:pStyle w:val="Ttulo2"/>
-      </w:pPr>
-      <w:bookmarkStart w:id="5" w:name="_Toc520556192"/>
-      <w:r>
-        <w:t>Acta de fundación</w:t>
-      </w:r>
-      <w:r>
-        <w:t xml:space="preserve"> de grupo</w:t>
-      </w:r>
-      <w:r>
-        <w:t>:</w:t>
-      </w:r>
-      <w:bookmarkEnd w:id="5"/>
     </w:p>
     <w:p>
       <w:pPr>
@@ -1672,7 +1611,6 @@
     <w:p/>
     <w:p>
       <w:r>
-        <w:lastRenderedPageBreak/>
         <w:t xml:space="preserve">                                    </w:t>
       </w:r>
       <w:r>
@@ -2116,7 +2054,7 @@
       <w:pPr>
         <w:pStyle w:val="Ttulo2"/>
       </w:pPr>
-      <w:bookmarkStart w:id="6" w:name="_Toc520556193"/>
+      <w:bookmarkStart w:id="4" w:name="_Toc520556193"/>
       <w:r>
         <w:t>Reglas del gru</w:t>
       </w:r>
@@ -2129,7 +2067,7 @@
       <w:r>
         <w:t>o:</w:t>
       </w:r>
-      <w:bookmarkEnd w:id="6"/>
+      <w:bookmarkEnd w:id="4"/>
     </w:p>
     <w:p>
       <w:pPr>
@@ -2609,18 +2547,7 @@
           <w:szCs w:val="22"/>
           <w:lang w:val="es-ES"/>
         </w:rPr>
-        <w:t xml:space="preserve">      6.1 A quien no cumpla en tiempo y forma con las actividades programadas, sin haber presentado justificativo (puntos 7 y 11) se los sancionará con un Llamado de atención </w:t>
-      </w:r>
-      <w:r>
-        <w:rPr>
-          <w:rStyle w:val="normaltextrun"/>
-          <w:rFonts w:ascii="Calibri" w:hAnsi="Calibri" w:cs="Calibri"/>
-          <w:sz w:val="22"/>
-          <w:szCs w:val="22"/>
-          <w:lang w:val="es-ES"/>
-        </w:rPr>
-        <w:lastRenderedPageBreak/>
-        <w:t>acumulable y en caso de irresponsabilidad total (ni siquiera haber avisado a tiempo que no realizaría la tarea) comprometiendo a los demás integrantes, se relevará con tutores (punto 5.1).</w:t>
+        <w:t>      6.1 A quien no cumpla en tiempo y forma con las actividades programadas, sin haber presentado justificativo (puntos 7 y 11) se los sancionará con un Llamado de atención acumulable y en caso de irresponsabilidad total (ni siquiera haber avisado a tiempo que no realizaría la tarea) comprometiendo a los demás integrantes, se relevará con tutores (punto 5.1).</w:t>
       </w:r>
       <w:r>
         <w:rPr>
@@ -2832,6 +2759,7 @@
           <w:szCs w:val="22"/>
           <w:lang w:val="es-ES"/>
         </w:rPr>
+        <w:lastRenderedPageBreak/>
         <w:t>El plagio no se tolerará, y amerita la expulsión.</w:t>
       </w:r>
       <w:r>
@@ -3290,12 +3218,12 @@
       <w:pPr>
         <w:pStyle w:val="Ttulo2"/>
       </w:pPr>
-      <w:bookmarkStart w:id="7" w:name="_Toc520556194"/>
+      <w:bookmarkStart w:id="5" w:name="_Toc520556194"/>
       <w:r>
         <w:lastRenderedPageBreak/>
         <w:t>Estructura y funcionamiento</w:t>
       </w:r>
-      <w:bookmarkEnd w:id="7"/>
+      <w:bookmarkEnd w:id="5"/>
     </w:p>
     <w:p>
       <w:pPr>
@@ -3355,9 +3283,108 @@
       </w:r>
     </w:p>
     <w:p>
-      <w:r>
-        <w:t>En esta imagen se destaca todas las tareas que se realizaran, tomando en cuenta la división por materia.</w:t>
-      </w:r>
+      <w:pPr>
+        <w:rPr>
+          <w:sz w:val="22"/>
+        </w:rPr>
+      </w:pPr>
+      <w:r>
+        <w:rPr>
+          <w:sz w:val="22"/>
+        </w:rPr>
+        <w:t>Se destaca como objetivo principal el proyecto y dentro de este las tareas a realizar</w:t>
+      </w:r>
+      <w:r>
+        <w:rPr>
+          <w:sz w:val="22"/>
+        </w:rPr>
+        <w:t xml:space="preserve"> para completarlo, </w:t>
+      </w:r>
+      <w:r>
+        <w:rPr>
+          <w:sz w:val="22"/>
+        </w:rPr>
+        <w:t>dividiéndolas entre las materias a las que corresponden.</w:t>
+      </w:r>
+    </w:p>
+    <w:p>
+      <w:pPr>
+        <w:rPr>
+          <w:rStyle w:val="eop"/>
+          <w:rFonts w:ascii="Calibri" w:hAnsi="Calibri" w:cs="Calibri"/>
+          <w:color w:val="000000"/>
+          <w:sz w:val="22"/>
+          <w:shd w:val="clear" w:color="auto" w:fill="FFFFFF"/>
+        </w:rPr>
+      </w:pPr>
+      <w:r>
+        <w:rPr>
+          <w:rStyle w:val="normaltextrun"/>
+          <w:rFonts w:cs="Calibri"/>
+          <w:color w:val="000000"/>
+          <w:sz w:val="22"/>
+          <w:shd w:val="clear" w:color="auto" w:fill="FFFFFF"/>
+          <w:lang w:val="es-ES"/>
+        </w:rPr>
+        <w:t>La empresa brindará</w:t>
+      </w:r>
+      <w:r>
+        <w:rPr>
+          <w:rStyle w:val="normaltextrun"/>
+          <w:rFonts w:cs="Calibri"/>
+          <w:color w:val="000000"/>
+          <w:sz w:val="22"/>
+          <w:shd w:val="clear" w:color="auto" w:fill="FFFFFF"/>
+          <w:lang w:val="es-ES"/>
+        </w:rPr>
+        <w:t xml:space="preserve"> persianas automáticas por control manual, por voz, con funciones predeterminadas y de forma automática. La empresa tendrá dos sectores en cuanto a la gestión y administración de las </w:t>
+      </w:r>
+      <w:r>
+        <w:rPr>
+          <w:rStyle w:val="normaltextrun"/>
+          <w:rFonts w:cs="Calibri"/>
+          <w:color w:val="000000"/>
+          <w:sz w:val="22"/>
+          <w:shd w:val="clear" w:color="auto" w:fill="FFFFFF"/>
+          <w:lang w:val="es-ES"/>
+        </w:rPr>
+        <w:t>aplicaciones</w:t>
+      </w:r>
+      <w:r>
+        <w:rPr>
+          <w:rStyle w:val="normaltextrun"/>
+          <w:rFonts w:cs="Calibri"/>
+          <w:color w:val="000000"/>
+          <w:sz w:val="22"/>
+          <w:shd w:val="clear" w:color="auto" w:fill="FFFFFF"/>
+          <w:lang w:val="es-ES"/>
+        </w:rPr>
+        <w:t xml:space="preserve"> y de los servicios, el primero será la división de los técnicos, estos se encargarán en instalar el servicio en las casas de los clientes, la segunda división son los administrativos, estos se encargarán de administrar los servicios, pagos y gestión de los usuarios.</w:t>
+      </w:r>
+      <w:r>
+        <w:rPr>
+          <w:rStyle w:val="eop"/>
+          <w:rFonts w:ascii="Calibri" w:hAnsi="Calibri" w:cs="Calibri"/>
+          <w:color w:val="000000"/>
+          <w:sz w:val="22"/>
+          <w:shd w:val="clear" w:color="auto" w:fill="FFFFFF"/>
+        </w:rPr>
+        <w:t> </w:t>
+      </w:r>
+    </w:p>
+    <w:p>
+      <w:r>
+        <w:rPr>
+          <w:rStyle w:val="eop"/>
+          <w:rFonts w:ascii="Calibri" w:hAnsi="Calibri" w:cs="Calibri"/>
+          <w:color w:val="000000"/>
+          <w:sz w:val="22"/>
+          <w:shd w:val="clear" w:color="auto" w:fill="FFFFFF"/>
+        </w:rPr>
+        <w:t>Para que dichas cortinas puedan funcionar se utilizará una Raspberry Pi, que se conectará por WIFI con un servidor de nuestra encargado de brindarle las funciones que necesita el cliente para controlar las persinas.</w:t>
+      </w:r>
+      <w:bookmarkStart w:id="6" w:name="_GoBack"/>
+      <w:bookmarkEnd w:id="6"/>
     </w:p>
     <w:p>
       <w:pPr>
@@ -3380,6 +3407,7 @@
           <w:noProof/>
           <w:lang w:eastAsia="es-UY"/>
         </w:rPr>
+        <w:lastRenderedPageBreak/>
         <w:drawing>
           <wp:inline distT="0" distB="0" distL="0" distR="0" wp14:anchorId="73C2A4BA" wp14:editId="0D3673B3">
             <wp:extent cx="5076825" cy="3017797"/>
@@ -3435,15 +3463,14 @@
       <w:pPr>
         <w:pStyle w:val="Ttulo2"/>
       </w:pPr>
-      <w:bookmarkStart w:id="8" w:name="_Toc520556195"/>
-      <w:r>
-        <w:lastRenderedPageBreak/>
+      <w:bookmarkStart w:id="7" w:name="_Toc520556195"/>
+      <w:r>
         <w:t>Actas de reunión</w:t>
       </w:r>
       <w:r>
         <w:t>:</w:t>
       </w:r>
-      <w:bookmarkEnd w:id="8"/>
+      <w:bookmarkEnd w:id="7"/>
     </w:p>
     <w:p>
       <w:pPr>
@@ -3618,6 +3645,7 @@
         <w:rPr>
           <w:lang w:val="es-ES"/>
         </w:rPr>
+        <w:lastRenderedPageBreak/>
         <w:t>Siendo el día 24 de julio de 2018, se reúnen los integrantes presentes del grupo 4: Federico Pereira; Alan Ferreira y Darío Martínez, constatándose la ausencia de un integrante: Franco de León.</w:t>
       </w:r>
       <w:r>
@@ -3820,7 +3848,6 @@
         <w:rPr>
           <w:lang w:val="es-ES"/>
         </w:rPr>
-        <w:lastRenderedPageBreak/>
         <w:t>Acta N° 4</w:t>
       </w:r>
       <w:r>
@@ -4248,7 +4275,7 @@
             <w:noProof/>
             <w:lang w:val="es-ES"/>
           </w:rPr>
-          <w:t>3</w:t>
+          <w:t>10</w:t>
         </w:r>
         <w:r>
           <w:rPr>
@@ -7751,7 +7778,7 @@
 </file>
 
 <file path=customXml/itemProps1.xml><?xml version="1.0" encoding="utf-8"?>
-<ds:datastoreItem xmlns:ds="http://schemas.openxmlformats.org/officeDocument/2006/customXml" ds:itemID="{AB446628-7F62-4B0C-AFA0-7DE441C774DD}">
+<ds:datastoreItem xmlns:ds="http://schemas.openxmlformats.org/officeDocument/2006/customXml" ds:itemID="{1C54BFC2-1A35-4636-8661-BC6DEDF642CA}">
   <ds:schemaRefs>
     <ds:schemaRef ds:uri="http://schemas.openxmlformats.org/officeDocument/2006/bibliography"/>
   </ds:schemaRefs>

</xml_diff>